<commit_message>
DevOps: CloudFormation_Terraform intro added
</commit_message>
<xml_diff>
--- a/Terraform/Cloud formation.docx
+++ b/Terraform/Cloud formation.docx
@@ -313,7 +313,7 @@
           </mc:Choice>
           <mc:Fallback>
             <w:pict>
-              <v:roundrect id="_x0000_s1026" o:spid="_x0000_s1026" o:spt="2" style="position:absolute;left:0pt;margin-left:135.9pt;margin-top:10.8pt;height:44.8pt;width:67.85pt;z-index:251659264;v-text-anchor:middle;mso-width-relative:page;mso-height-relative:page;" fillcolor="#5B9BD5 [3204]" filled="t" stroked="t" coordsize="21600,21600" arcsize="0.166666666666667" o:gfxdata="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">
+              <v:roundrect id="_x0000_s1026" o:spid="_x0000_s1026" o:spt="2" style="position:absolute;left:0pt;margin-left:135.9pt;margin-top:10.8pt;height:44.8pt;width:67.85pt;z-index:251659264;v-text-anchor:middle;mso-width-relative:page;mso-height-relative:page;" fillcolor="#5B9BD5 [3204]" filled="t" stroked="t" coordsize="21600,21600" arcsize="0.166666666666667" o:gfxdata="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">
                 <v:fill on="t" focussize="0,0"/>
                 <v:stroke weight="1pt" color="#2E75B6 [2404]" miterlimit="8" joinstyle="miter"/>
                 <v:imagedata o:title=""/>
@@ -436,7 +436,7 @@
           </mc:Choice>
           <mc:Fallback>
             <w:pict>
-              <v:shape id="_x0000_s1026" o:spid="_x0000_s1026" o:spt="202" type="#_x0000_t202" style="position:absolute;left:0pt;margin-left:21pt;margin-top:9.7pt;height:34.15pt;width:82.95pt;z-index:251660288;mso-width-relative:page;mso-height-relative:page;" fillcolor="#FFFFFF [3201]" filled="t" stroked="t" coordsize="21600,21600" o:gfxdata="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">
+              <v:shape id="_x0000_s1026" o:spid="_x0000_s1026" o:spt="202" type="#_x0000_t202" style="position:absolute;left:0pt;margin-left:21pt;margin-top:9.7pt;height:34.15pt;width:82.95pt;z-index:251660288;mso-width-relative:page;mso-height-relative:page;" fillcolor="#FFFFFF [3201]" filled="t" stroked="t" coordsize="21600,21600" o:gfxdata="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">
                 <v:fill on="t" focussize="0,0"/>
                 <v:stroke weight="0.5pt" color="#000000 [3204]" joinstyle="round"/>
                 <v:imagedata o:title=""/>
@@ -1242,31 +1242,1094 @@
         </w:rPr>
         <w:t>Provisioning means creation of infrastructure</w:t>
       </w:r>
+    </w:p>
+    <w:p>
+      <w:pPr>
+        <w:rPr>
+          <w:rFonts w:hint="default"/>
+          <w:lang w:val="en-US"/>
+        </w:rPr>
+      </w:pPr>
+      <w:r>
+        <w:rPr>
+          <w:sz w:val="20"/>
+        </w:rPr>
+        <mc:AlternateContent>
+          <mc:Choice Requires="wps">
+            <w:drawing>
+              <wp:anchor distT="0" distB="0" distL="114300" distR="114300" simplePos="0" relativeHeight="251673600" behindDoc="0" locked="0" layoutInCell="1" allowOverlap="1">
+                <wp:simplePos x="0" y="0"/>
+                <wp:positionH relativeFrom="column">
+                  <wp:posOffset>4316730</wp:posOffset>
+                </wp:positionH>
+                <wp:positionV relativeFrom="paragraph">
+                  <wp:posOffset>274955</wp:posOffset>
+                </wp:positionV>
+                <wp:extent cx="826135" cy="492125"/>
+                <wp:effectExtent l="6350" t="6350" r="20955" b="19685"/>
+                <wp:wrapNone/>
+                <wp:docPr id="20" name="Rounded Rectangle 20"/>
+                <wp:cNvGraphicFramePr/>
+                <a:graphic xmlns:a="http://schemas.openxmlformats.org/drawingml/2006/main">
+                  <a:graphicData uri="http://schemas.microsoft.com/office/word/2010/wordprocessingShape">
+                    <wps:wsp>
+                      <wps:cNvSpPr/>
+                      <wps:spPr>
+                        <a:xfrm>
+                          <a:off x="0" y="0"/>
+                          <a:ext cx="826135" cy="492125"/>
+                        </a:xfrm>
+                        <a:prstGeom prst="roundRect">
+                          <a:avLst/>
+                        </a:prstGeom>
+                      </wps:spPr>
+                      <wps:style>
+                        <a:lnRef idx="2">
+                          <a:schemeClr val="accent1">
+                            <a:lumMod val="75000"/>
+                          </a:schemeClr>
+                        </a:lnRef>
+                        <a:fillRef idx="1">
+                          <a:schemeClr val="accent1"/>
+                        </a:fillRef>
+                        <a:effectRef idx="0">
+                          <a:srgbClr val="FFFFFF"/>
+                        </a:effectRef>
+                        <a:fontRef idx="minor">
+                          <a:schemeClr val="lt1"/>
+                        </a:fontRef>
+                      </wps:style>
+                      <wps:txbx>
+                        <w:txbxContent>
+                          <w:p>
+                            <w:pPr>
+                              <w:jc w:val="center"/>
+                              <w:rPr>
+                                <w:rFonts w:hint="default"/>
+                                <w:lang w:val="en-US"/>
+                              </w:rPr>
+                            </w:pPr>
+                            <w:r>
+                              <w:rPr>
+                                <w:rFonts w:hint="default"/>
+                                <w:lang w:val="en-US"/>
+                              </w:rPr>
+                              <w:t>Azure</w:t>
+                            </w:r>
+                          </w:p>
+                        </w:txbxContent>
+                      </wps:txbx>
+                      <wps:bodyPr rot="0" spcFirstLastPara="0" vertOverflow="overflow" horzOverflow="overflow" vert="horz" wrap="square" lIns="91440" tIns="45720" rIns="91440" bIns="45720" numCol="1" spcCol="0" rtlCol="0" fromWordArt="0" anchor="ctr" anchorCtr="0" forceAA="0" compatLnSpc="1">
+                        <a:noAutofit/>
+                      </wps:bodyPr>
+                    </wps:wsp>
+                  </a:graphicData>
+                </a:graphic>
+              </wp:anchor>
+            </w:drawing>
+          </mc:Choice>
+          <mc:Fallback>
+            <w:pict>
+              <v:roundrect id="_x0000_s1026" o:spid="_x0000_s1026" o:spt="2" style="position:absolute;left:0pt;margin-left:339.9pt;margin-top:21.65pt;height:38.75pt;width:65.05pt;z-index:251673600;v-text-anchor:middle;mso-width-relative:page;mso-height-relative:page;" fillcolor="#5B9BD5 [3204]" filled="t" stroked="t" coordsize="21600,21600" arcsize="0.166666666666667" o:gfxdata="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">
+                <v:fill on="t" focussize="0,0"/>
+                <v:stroke weight="1pt" color="#2E75B6 [2404]" miterlimit="8" joinstyle="miter"/>
+                <v:imagedata o:title=""/>
+                <o:lock v:ext="edit" aspectratio="f"/>
+                <v:textbox>
+                  <w:txbxContent>
+                    <w:p>
+                      <w:pPr>
+                        <w:jc w:val="center"/>
+                        <w:rPr>
+                          <w:rFonts w:hint="default"/>
+                          <w:lang w:val="en-US"/>
+                        </w:rPr>
+                      </w:pPr>
+                      <w:r>
+                        <w:rPr>
+                          <w:rFonts w:hint="default"/>
+                          <w:lang w:val="en-US"/>
+                        </w:rPr>
+                        <w:t>Azure</w:t>
+                      </w:r>
+                    </w:p>
+                  </w:txbxContent>
+                </v:textbox>
+              </v:roundrect>
+            </w:pict>
+          </mc:Fallback>
+        </mc:AlternateContent>
+      </w:r>
+      <w:r>
+        <w:rPr>
+          <w:rFonts w:hint="default"/>
+          <w:lang w:val="en-US"/>
+        </w:rPr>
+        <w:t>AWS CloudFormation provides a common language to describe and provision all the infrastructure resources in your environment in a safe, repeatable way.</w:t>
+      </w:r>
+    </w:p>
+    <w:p>
+      <w:pPr>
+        <w:rPr>
+          <w:rFonts w:hint="default"/>
+          <w:lang w:val="en-US"/>
+        </w:rPr>
+      </w:pPr>
+      <w:r>
+        <w:rPr>
+          <w:sz w:val="20"/>
+        </w:rPr>
+        <mc:AlternateContent>
+          <mc:Choice Requires="wps">
+            <w:drawing>
+              <wp:anchor distT="0" distB="0" distL="114300" distR="114300" simplePos="0" relativeHeight="251672576" behindDoc="0" locked="0" layoutInCell="1" allowOverlap="1">
+                <wp:simplePos x="0" y="0"/>
+                <wp:positionH relativeFrom="column">
+                  <wp:posOffset>2787015</wp:posOffset>
+                </wp:positionH>
+                <wp:positionV relativeFrom="paragraph">
+                  <wp:posOffset>128270</wp:posOffset>
+                </wp:positionV>
+                <wp:extent cx="826135" cy="492125"/>
+                <wp:effectExtent l="6350" t="6350" r="20955" b="19685"/>
+                <wp:wrapNone/>
+                <wp:docPr id="19" name="Rounded Rectangle 19"/>
+                <wp:cNvGraphicFramePr/>
+                <a:graphic xmlns:a="http://schemas.openxmlformats.org/drawingml/2006/main">
+                  <a:graphicData uri="http://schemas.microsoft.com/office/word/2010/wordprocessingShape">
+                    <wps:wsp>
+                      <wps:cNvSpPr/>
+                      <wps:spPr>
+                        <a:xfrm>
+                          <a:off x="0" y="0"/>
+                          <a:ext cx="826135" cy="492125"/>
+                        </a:xfrm>
+                        <a:prstGeom prst="roundRect">
+                          <a:avLst/>
+                        </a:prstGeom>
+                      </wps:spPr>
+                      <wps:style>
+                        <a:lnRef idx="2">
+                          <a:schemeClr val="accent1">
+                            <a:lumMod val="75000"/>
+                          </a:schemeClr>
+                        </a:lnRef>
+                        <a:fillRef idx="1">
+                          <a:schemeClr val="accent1"/>
+                        </a:fillRef>
+                        <a:effectRef idx="0">
+                          <a:srgbClr val="FFFFFF"/>
+                        </a:effectRef>
+                        <a:fontRef idx="minor">
+                          <a:schemeClr val="lt1"/>
+                        </a:fontRef>
+                      </wps:style>
+                      <wps:txbx>
+                        <w:txbxContent>
+                          <w:p>
+                            <w:pPr>
+                              <w:jc w:val="center"/>
+                              <w:rPr>
+                                <w:rFonts w:hint="default"/>
+                                <w:lang w:val="en-US"/>
+                              </w:rPr>
+                            </w:pPr>
+                            <w:r>
+                              <w:rPr>
+                                <w:rFonts w:hint="default"/>
+                                <w:lang w:val="en-US"/>
+                              </w:rPr>
+                              <w:t>Terraform</w:t>
+                            </w:r>
+                          </w:p>
+                        </w:txbxContent>
+                      </wps:txbx>
+                      <wps:bodyPr rot="0" spcFirstLastPara="0" vertOverflow="overflow" horzOverflow="overflow" vert="horz" wrap="square" lIns="91440" tIns="45720" rIns="91440" bIns="45720" numCol="1" spcCol="0" rtlCol="0" fromWordArt="0" anchor="ctr" anchorCtr="0" forceAA="0" compatLnSpc="1">
+                        <a:noAutofit/>
+                      </wps:bodyPr>
+                    </wps:wsp>
+                  </a:graphicData>
+                </a:graphic>
+              </wp:anchor>
+            </w:drawing>
+          </mc:Choice>
+          <mc:Fallback>
+            <w:pict>
+              <v:roundrect id="_x0000_s1026" o:spid="_x0000_s1026" o:spt="2" style="position:absolute;left:0pt;margin-left:219.45pt;margin-top:10.1pt;height:38.75pt;width:65.05pt;z-index:251672576;v-text-anchor:middle;mso-width-relative:page;mso-height-relative:page;" fillcolor="#5B9BD5 [3204]" filled="t" stroked="t" coordsize="21600,21600" arcsize="0.166666666666667" o:gfxdata="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">
+                <v:fill on="t" focussize="0,0"/>
+                <v:stroke weight="1pt" color="#2E75B6 [2404]" miterlimit="8" joinstyle="miter"/>
+                <v:imagedata o:title=""/>
+                <o:lock v:ext="edit" aspectratio="f"/>
+                <v:textbox>
+                  <w:txbxContent>
+                    <w:p>
+                      <w:pPr>
+                        <w:jc w:val="center"/>
+                        <w:rPr>
+                          <w:rFonts w:hint="default"/>
+                          <w:lang w:val="en-US"/>
+                        </w:rPr>
+                      </w:pPr>
+                      <w:r>
+                        <w:rPr>
+                          <w:rFonts w:hint="default"/>
+                          <w:lang w:val="en-US"/>
+                        </w:rPr>
+                        <w:t>Terraform</w:t>
+                      </w:r>
+                    </w:p>
+                  </w:txbxContent>
+                </v:textbox>
+              </v:roundrect>
+            </w:pict>
+          </mc:Fallback>
+        </mc:AlternateContent>
+      </w:r>
+      <w:r>
+        <w:rPr>
+          <w:sz w:val="20"/>
+        </w:rPr>
+        <mc:AlternateContent>
+          <mc:Choice Requires="wps">
+            <w:drawing>
+              <wp:anchor distT="0" distB="0" distL="114300" distR="114300" simplePos="0" relativeHeight="251671552" behindDoc="0" locked="0" layoutInCell="1" allowOverlap="1">
+                <wp:simplePos x="0" y="0"/>
+                <wp:positionH relativeFrom="column">
+                  <wp:posOffset>1497330</wp:posOffset>
+                </wp:positionH>
+                <wp:positionV relativeFrom="paragraph">
+                  <wp:posOffset>128270</wp:posOffset>
+                </wp:positionV>
+                <wp:extent cx="826135" cy="492125"/>
+                <wp:effectExtent l="6350" t="6350" r="20955" b="19685"/>
+                <wp:wrapNone/>
+                <wp:docPr id="18" name="Rounded Rectangle 18"/>
+                <wp:cNvGraphicFramePr/>
+                <a:graphic xmlns:a="http://schemas.openxmlformats.org/drawingml/2006/main">
+                  <a:graphicData uri="http://schemas.microsoft.com/office/word/2010/wordprocessingShape">
+                    <wps:wsp>
+                      <wps:cNvSpPr/>
+                      <wps:spPr>
+                        <a:xfrm>
+                          <a:off x="0" y="0"/>
+                          <a:ext cx="826135" cy="492125"/>
+                        </a:xfrm>
+                        <a:prstGeom prst="roundRect">
+                          <a:avLst/>
+                        </a:prstGeom>
+                      </wps:spPr>
+                      <wps:style>
+                        <a:lnRef idx="2">
+                          <a:schemeClr val="accent1">
+                            <a:lumMod val="75000"/>
+                          </a:schemeClr>
+                        </a:lnRef>
+                        <a:fillRef idx="1">
+                          <a:schemeClr val="accent1"/>
+                        </a:fillRef>
+                        <a:effectRef idx="0">
+                          <a:srgbClr val="FFFFFF"/>
+                        </a:effectRef>
+                        <a:fontRef idx="minor">
+                          <a:schemeClr val="lt1"/>
+                        </a:fontRef>
+                      </wps:style>
+                      <wps:txbx>
+                        <w:txbxContent>
+                          <w:p>
+                            <w:pPr>
+                              <w:jc w:val="center"/>
+                              <w:rPr>
+                                <w:rFonts w:hint="default"/>
+                                <w:lang w:val="en-US"/>
+                              </w:rPr>
+                            </w:pPr>
+                            <w:r>
+                              <w:rPr>
+                                <w:rFonts w:hint="default"/>
+                                <w:lang w:val="en-US"/>
+                              </w:rPr>
+                              <w:t>AWS Cloud</w:t>
+                            </w:r>
+                          </w:p>
+                        </w:txbxContent>
+                      </wps:txbx>
+                      <wps:bodyPr rot="0" spcFirstLastPara="0" vertOverflow="overflow" horzOverflow="overflow" vert="horz" wrap="square" lIns="91440" tIns="45720" rIns="91440" bIns="45720" numCol="1" spcCol="0" rtlCol="0" fromWordArt="0" anchor="ctr" anchorCtr="0" forceAA="0" compatLnSpc="1">
+                        <a:noAutofit/>
+                      </wps:bodyPr>
+                    </wps:wsp>
+                  </a:graphicData>
+                </a:graphic>
+              </wp:anchor>
+            </w:drawing>
+          </mc:Choice>
+          <mc:Fallback>
+            <w:pict>
+              <v:roundrect id="_x0000_s1026" o:spid="_x0000_s1026" o:spt="2" style="position:absolute;left:0pt;margin-left:117.9pt;margin-top:10.1pt;height:38.75pt;width:65.05pt;z-index:251671552;v-text-anchor:middle;mso-width-relative:page;mso-height-relative:page;" fillcolor="#5B9BD5 [3204]" filled="t" stroked="t" coordsize="21600,21600" arcsize="0.166666666666667" o:gfxdata="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">
+                <v:fill on="t" focussize="0,0"/>
+                <v:stroke weight="1pt" color="#2E75B6 [2404]" miterlimit="8" joinstyle="miter"/>
+                <v:imagedata o:title=""/>
+                <o:lock v:ext="edit" aspectratio="f"/>
+                <v:textbox>
+                  <w:txbxContent>
+                    <w:p>
+                      <w:pPr>
+                        <w:jc w:val="center"/>
+                        <w:rPr>
+                          <w:rFonts w:hint="default"/>
+                          <w:lang w:val="en-US"/>
+                        </w:rPr>
+                      </w:pPr>
+                      <w:r>
+                        <w:rPr>
+                          <w:rFonts w:hint="default"/>
+                          <w:lang w:val="en-US"/>
+                        </w:rPr>
+                        <w:t>AWS Cloud</w:t>
+                      </w:r>
+                    </w:p>
+                  </w:txbxContent>
+                </v:textbox>
+              </v:roundrect>
+            </w:pict>
+          </mc:Fallback>
+        </mc:AlternateContent>
+      </w:r>
+      <w:r>
+        <w:rPr>
+          <w:sz w:val="20"/>
+        </w:rPr>
+        <mc:AlternateContent>
+          <mc:Choice Requires="wps">
+            <w:drawing>
+              <wp:anchor distT="0" distB="0" distL="114300" distR="114300" simplePos="0" relativeHeight="251670528" behindDoc="0" locked="0" layoutInCell="1" allowOverlap="1">
+                <wp:simplePos x="0" y="0"/>
+                <wp:positionH relativeFrom="column">
+                  <wp:posOffset>149225</wp:posOffset>
+                </wp:positionH>
+                <wp:positionV relativeFrom="paragraph">
+                  <wp:posOffset>116840</wp:posOffset>
+                </wp:positionV>
+                <wp:extent cx="826135" cy="492125"/>
+                <wp:effectExtent l="6350" t="6350" r="20955" b="19685"/>
+                <wp:wrapNone/>
+                <wp:docPr id="12" name="Rounded Rectangle 12"/>
+                <wp:cNvGraphicFramePr/>
+                <a:graphic xmlns:a="http://schemas.openxmlformats.org/drawingml/2006/main">
+                  <a:graphicData uri="http://schemas.microsoft.com/office/word/2010/wordprocessingShape">
+                    <wps:wsp>
+                      <wps:cNvSpPr/>
+                      <wps:spPr>
+                        <a:xfrm>
+                          <a:off x="1292225" y="7056120"/>
+                          <a:ext cx="826135" cy="492125"/>
+                        </a:xfrm>
+                        <a:prstGeom prst="roundRect">
+                          <a:avLst/>
+                        </a:prstGeom>
+                      </wps:spPr>
+                      <wps:style>
+                        <a:lnRef idx="2">
+                          <a:schemeClr val="accent1">
+                            <a:lumMod val="75000"/>
+                          </a:schemeClr>
+                        </a:lnRef>
+                        <a:fillRef idx="1">
+                          <a:schemeClr val="accent1"/>
+                        </a:fillRef>
+                        <a:effectRef idx="0">
+                          <a:srgbClr val="FFFFFF"/>
+                        </a:effectRef>
+                        <a:fontRef idx="minor">
+                          <a:schemeClr val="lt1"/>
+                        </a:fontRef>
+                      </wps:style>
+                      <wps:txbx>
+                        <w:txbxContent>
+                          <w:p>
+                            <w:pPr>
+                              <w:jc w:val="center"/>
+                              <w:rPr>
+                                <w:rFonts w:hint="default"/>
+                                <w:lang w:val="en-US"/>
+                              </w:rPr>
+                            </w:pPr>
+                            <w:r>
+                              <w:rPr>
+                                <w:rFonts w:hint="default"/>
+                                <w:lang w:val="en-US"/>
+                              </w:rPr>
+                              <w:t>Cloud formation</w:t>
+                            </w:r>
+                          </w:p>
+                        </w:txbxContent>
+                      </wps:txbx>
+                      <wps:bodyPr rot="0" spcFirstLastPara="0" vertOverflow="overflow" horzOverflow="overflow" vert="horz" wrap="square" lIns="91440" tIns="45720" rIns="91440" bIns="45720" numCol="1" spcCol="0" rtlCol="0" fromWordArt="0" anchor="ctr" anchorCtr="0" forceAA="0" compatLnSpc="1">
+                        <a:noAutofit/>
+                      </wps:bodyPr>
+                    </wps:wsp>
+                  </a:graphicData>
+                </a:graphic>
+              </wp:anchor>
+            </w:drawing>
+          </mc:Choice>
+          <mc:Fallback>
+            <w:pict>
+              <v:roundrect id="_x0000_s1026" o:spid="_x0000_s1026" o:spt="2" style="position:absolute;left:0pt;margin-left:11.75pt;margin-top:9.2pt;height:38.75pt;width:65.05pt;z-index:251670528;v-text-anchor:middle;mso-width-relative:page;mso-height-relative:page;" fillcolor="#5B9BD5 [3204]" filled="t" stroked="t" coordsize="21600,21600" arcsize="0.166666666666667" o:gfxdata="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">
+                <v:fill on="t" focussize="0,0"/>
+                <v:stroke weight="1pt" color="#2E75B6 [2404]" miterlimit="8" joinstyle="miter"/>
+                <v:imagedata o:title=""/>
+                <o:lock v:ext="edit" aspectratio="f"/>
+                <v:textbox>
+                  <w:txbxContent>
+                    <w:p>
+                      <w:pPr>
+                        <w:jc w:val="center"/>
+                        <w:rPr>
+                          <w:rFonts w:hint="default"/>
+                          <w:lang w:val="en-US"/>
+                        </w:rPr>
+                      </w:pPr>
+                      <w:r>
+                        <w:rPr>
+                          <w:rFonts w:hint="default"/>
+                          <w:lang w:val="en-US"/>
+                        </w:rPr>
+                        <w:t>Cloud formation</w:t>
+                      </w:r>
+                    </w:p>
+                  </w:txbxContent>
+                </v:textbox>
+              </v:roundrect>
+            </w:pict>
+          </mc:Fallback>
+        </mc:AlternateContent>
+      </w:r>
+    </w:p>
+    <w:p>
+      <w:pPr>
+        <w:rPr>
+          <w:rFonts w:hint="default"/>
+          <w:lang w:val="en-US"/>
+        </w:rPr>
+      </w:pPr>
+      <w:r>
+        <w:rPr>
+          <w:sz w:val="20"/>
+        </w:rPr>
+        <mc:AlternateContent>
+          <mc:Choice Requires="wps">
+            <w:drawing>
+              <wp:anchor distT="0" distB="0" distL="114300" distR="114300" simplePos="0" relativeHeight="251677696" behindDoc="0" locked="0" layoutInCell="1" allowOverlap="1">
+                <wp:simplePos x="0" y="0"/>
+                <wp:positionH relativeFrom="column">
+                  <wp:posOffset>3613150</wp:posOffset>
+                </wp:positionH>
+                <wp:positionV relativeFrom="paragraph">
+                  <wp:posOffset>55880</wp:posOffset>
+                </wp:positionV>
+                <wp:extent cx="703580" cy="163830"/>
+                <wp:effectExtent l="15875" t="41275" r="12065" b="23495"/>
+                <wp:wrapNone/>
+                <wp:docPr id="24" name="Straight Arrow Connector 24"/>
+                <wp:cNvGraphicFramePr/>
+                <a:graphic xmlns:a="http://schemas.openxmlformats.org/drawingml/2006/main">
+                  <a:graphicData uri="http://schemas.microsoft.com/office/word/2010/wordprocessingShape">
+                    <wps:wsp>
+                      <wps:cNvCnPr/>
+                      <wps:spPr>
+                        <a:xfrm flipV="1">
+                          <a:off x="0" y="0"/>
+                          <a:ext cx="703580" cy="163830"/>
+                        </a:xfrm>
+                        <a:prstGeom prst="straightConnector1">
+                          <a:avLst/>
+                        </a:prstGeom>
+                        <a:ln w="31750" cap="rnd">
+                          <a:solidFill>
+                            <a:schemeClr val="accent2"/>
+                          </a:solidFill>
+                          <a:round/>
+                          <a:tailEnd type="arrow" w="med" len="med"/>
+                        </a:ln>
+                      </wps:spPr>
+                      <wps:style>
+                        <a:lnRef idx="0">
+                          <a:srgbClr val="FFFFFF"/>
+                        </a:lnRef>
+                        <a:fillRef idx="0">
+                          <a:srgbClr val="FFFFFF"/>
+                        </a:fillRef>
+                        <a:effectRef idx="0">
+                          <a:srgbClr val="FFFFFF"/>
+                        </a:effectRef>
+                        <a:fontRef idx="minor">
+                          <a:schemeClr val="tx1"/>
+                        </a:fontRef>
+                      </wps:style>
+                      <wps:bodyPr/>
+                    </wps:wsp>
+                  </a:graphicData>
+                </a:graphic>
+              </wp:anchor>
+            </w:drawing>
+          </mc:Choice>
+          <mc:Fallback>
+            <w:pict>
+              <v:shape id="_x0000_s1026" o:spid="_x0000_s1026" o:spt="32" type="#_x0000_t32" style="position:absolute;left:0pt;flip:y;margin-left:284.5pt;margin-top:4.4pt;height:12.9pt;width:55.4pt;z-index:251677696;mso-width-relative:page;mso-height-relative:page;" filled="f" stroked="t" coordsize="21600,21600" o:gfxdata="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">
+                <v:fill on="f" focussize="0,0"/>
+                <v:stroke weight="2.5pt" color="#ED7D31 [3205]" joinstyle="round" endcap="round" endarrow="open"/>
+                <v:imagedata o:title=""/>
+                <o:lock v:ext="edit" aspectratio="f"/>
+              </v:shape>
+            </w:pict>
+          </mc:Fallback>
+        </mc:AlternateContent>
+      </w:r>
+    </w:p>
+    <w:p>
+      <w:pPr>
+        <w:rPr>
+          <w:rFonts w:hint="default"/>
+          <w:lang w:val="en-US"/>
+        </w:rPr>
+      </w:pPr>
+      <w:r>
+        <w:rPr>
+          <w:sz w:val="20"/>
+        </w:rPr>
+        <mc:AlternateContent>
+          <mc:Choice Requires="wps">
+            <w:drawing>
+              <wp:anchor distT="0" distB="0" distL="114300" distR="114300" simplePos="0" relativeHeight="251675648" behindDoc="0" locked="0" layoutInCell="1" allowOverlap="1">
+                <wp:simplePos x="0" y="0"/>
+                <wp:positionH relativeFrom="column">
+                  <wp:posOffset>975360</wp:posOffset>
+                </wp:positionH>
+                <wp:positionV relativeFrom="paragraph">
+                  <wp:posOffset>53340</wp:posOffset>
+                </wp:positionV>
+                <wp:extent cx="521970" cy="11430"/>
+                <wp:effectExtent l="15875" t="62865" r="10795" b="78105"/>
+                <wp:wrapNone/>
+                <wp:docPr id="22" name="Straight Arrow Connector 22"/>
+                <wp:cNvGraphicFramePr/>
+                <a:graphic xmlns:a="http://schemas.openxmlformats.org/drawingml/2006/main">
+                  <a:graphicData uri="http://schemas.microsoft.com/office/word/2010/wordprocessingShape">
+                    <wps:wsp>
+                      <wps:cNvCnPr/>
+                      <wps:spPr>
+                        <a:xfrm>
+                          <a:off x="2118360" y="7202805"/>
+                          <a:ext cx="521970" cy="11430"/>
+                        </a:xfrm>
+                        <a:prstGeom prst="straightConnector1">
+                          <a:avLst/>
+                        </a:prstGeom>
+                        <a:ln w="31750" cap="rnd">
+                          <a:solidFill>
+                            <a:schemeClr val="accent2"/>
+                          </a:solidFill>
+                          <a:round/>
+                          <a:tailEnd type="arrow" w="med" len="med"/>
+                        </a:ln>
+                      </wps:spPr>
+                      <wps:style>
+                        <a:lnRef idx="0">
+                          <a:srgbClr val="FFFFFF"/>
+                        </a:lnRef>
+                        <a:fillRef idx="0">
+                          <a:srgbClr val="FFFFFF"/>
+                        </a:fillRef>
+                        <a:effectRef idx="0">
+                          <a:srgbClr val="FFFFFF"/>
+                        </a:effectRef>
+                        <a:fontRef idx="minor">
+                          <a:schemeClr val="tx1"/>
+                        </a:fontRef>
+                      </wps:style>
+                      <wps:bodyPr/>
+                    </wps:wsp>
+                  </a:graphicData>
+                </a:graphic>
+              </wp:anchor>
+            </w:drawing>
+          </mc:Choice>
+          <mc:Fallback>
+            <w:pict>
+              <v:shape id="_x0000_s1026" o:spid="_x0000_s1026" o:spt="32" type="#_x0000_t32" style="position:absolute;left:0pt;margin-left:76.8pt;margin-top:4.2pt;height:0.9pt;width:41.1pt;z-index:251675648;mso-width-relative:page;mso-height-relative:page;" filled="f" stroked="t" coordsize="21600,21600" o:gfxdata="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">
+                <v:fill on="f" focussize="0,0"/>
+                <v:stroke weight="2.5pt" color="#ED7D31 [3205]" joinstyle="round" endcap="round" endarrow="open"/>
+                <v:imagedata o:title=""/>
+                <o:lock v:ext="edit" aspectratio="f"/>
+              </v:shape>
+            </w:pict>
+          </mc:Fallback>
+        </mc:AlternateContent>
+      </w:r>
+    </w:p>
+    <w:p>
+      <w:pPr>
+        <w:rPr>
+          <w:rFonts w:hint="default"/>
+          <w:lang w:val="en-US"/>
+        </w:rPr>
+      </w:pPr>
+      <w:r>
+        <w:rPr>
+          <w:sz w:val="20"/>
+        </w:rPr>
+        <mc:AlternateContent>
+          <mc:Choice Requires="wps">
+            <w:drawing>
+              <wp:anchor distT="0" distB="0" distL="114300" distR="114300" simplePos="0" relativeHeight="251678720" behindDoc="0" locked="0" layoutInCell="1" allowOverlap="1">
+                <wp:simplePos x="0" y="0"/>
+                <wp:positionH relativeFrom="column">
+                  <wp:posOffset>3613150</wp:posOffset>
+                </wp:positionH>
+                <wp:positionV relativeFrom="paragraph">
+                  <wp:posOffset>-90170</wp:posOffset>
+                </wp:positionV>
+                <wp:extent cx="685800" cy="627380"/>
+                <wp:effectExtent l="15875" t="15875" r="14605" b="12065"/>
+                <wp:wrapNone/>
+                <wp:docPr id="25" name="Straight Arrow Connector 25"/>
+                <wp:cNvGraphicFramePr/>
+                <a:graphic xmlns:a="http://schemas.openxmlformats.org/drawingml/2006/main">
+                  <a:graphicData uri="http://schemas.microsoft.com/office/word/2010/wordprocessingShape">
+                    <wps:wsp>
+                      <wps:cNvCnPr>
+                        <a:stCxn id="19" idx="3"/>
+                        <a:endCxn id="21" idx="1"/>
+                      </wps:cNvCnPr>
+                      <wps:spPr>
+                        <a:xfrm>
+                          <a:off x="0" y="0"/>
+                          <a:ext cx="685800" cy="627380"/>
+                        </a:xfrm>
+                        <a:prstGeom prst="straightConnector1">
+                          <a:avLst/>
+                        </a:prstGeom>
+                        <a:ln w="31750" cap="rnd">
+                          <a:solidFill>
+                            <a:schemeClr val="accent2"/>
+                          </a:solidFill>
+                          <a:round/>
+                          <a:tailEnd type="arrow" w="med" len="med"/>
+                        </a:ln>
+                      </wps:spPr>
+                      <wps:style>
+                        <a:lnRef idx="0">
+                          <a:srgbClr val="FFFFFF"/>
+                        </a:lnRef>
+                        <a:fillRef idx="0">
+                          <a:srgbClr val="FFFFFF"/>
+                        </a:fillRef>
+                        <a:effectRef idx="0">
+                          <a:srgbClr val="FFFFFF"/>
+                        </a:effectRef>
+                        <a:fontRef idx="minor">
+                          <a:schemeClr val="tx1"/>
+                        </a:fontRef>
+                      </wps:style>
+                      <wps:bodyPr/>
+                    </wps:wsp>
+                  </a:graphicData>
+                </a:graphic>
+              </wp:anchor>
+            </w:drawing>
+          </mc:Choice>
+          <mc:Fallback>
+            <w:pict>
+              <v:shape id="_x0000_s1026" o:spid="_x0000_s1026" o:spt="32" type="#_x0000_t32" style="position:absolute;left:0pt;margin-left:284.5pt;margin-top:-7.1pt;height:49.4pt;width:54pt;z-index:251678720;mso-width-relative:page;mso-height-relative:page;" filled="f" stroked="t" coordsize="21600,21600" o:gfxdata="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">
+                <v:fill on="f" focussize="0,0"/>
+                <v:stroke weight="2.5pt" color="#ED7D31 [3205]" joinstyle="round" endcap="round" endarrow="open"/>
+                <v:imagedata o:title=""/>
+                <o:lock v:ext="edit" aspectratio="f"/>
+              </v:shape>
+            </w:pict>
+          </mc:Fallback>
+        </mc:AlternateContent>
+      </w:r>
+    </w:p>
+    <w:p>
+      <w:pPr>
+        <w:rPr>
+          <w:rFonts w:hint="default"/>
+          <w:lang w:val="en-US"/>
+        </w:rPr>
+      </w:pPr>
+      <w:r>
+        <w:rPr>
+          <w:sz w:val="20"/>
+        </w:rPr>
+        <mc:AlternateContent>
+          <mc:Choice Requires="wps">
+            <w:drawing>
+              <wp:anchor distT="0" distB="0" distL="114300" distR="114300" simplePos="0" relativeHeight="251674624" behindDoc="0" locked="0" layoutInCell="1" allowOverlap="1">
+                <wp:simplePos x="0" y="0"/>
+                <wp:positionH relativeFrom="column">
+                  <wp:posOffset>4298950</wp:posOffset>
+                </wp:positionH>
+                <wp:positionV relativeFrom="paragraph">
+                  <wp:posOffset>135890</wp:posOffset>
+                </wp:positionV>
+                <wp:extent cx="826135" cy="492125"/>
+                <wp:effectExtent l="6350" t="6350" r="20955" b="19685"/>
+                <wp:wrapNone/>
+                <wp:docPr id="21" name="Rounded Rectangle 21"/>
+                <wp:cNvGraphicFramePr/>
+                <a:graphic xmlns:a="http://schemas.openxmlformats.org/drawingml/2006/main">
+                  <a:graphicData uri="http://schemas.microsoft.com/office/word/2010/wordprocessingShape">
+                    <wps:wsp>
+                      <wps:cNvSpPr/>
+                      <wps:spPr>
+                        <a:xfrm>
+                          <a:off x="0" y="0"/>
+                          <a:ext cx="826135" cy="492125"/>
+                        </a:xfrm>
+                        <a:prstGeom prst="roundRect">
+                          <a:avLst/>
+                        </a:prstGeom>
+                      </wps:spPr>
+                      <wps:style>
+                        <a:lnRef idx="2">
+                          <a:schemeClr val="accent1">
+                            <a:lumMod val="75000"/>
+                          </a:schemeClr>
+                        </a:lnRef>
+                        <a:fillRef idx="1">
+                          <a:schemeClr val="accent1"/>
+                        </a:fillRef>
+                        <a:effectRef idx="0">
+                          <a:srgbClr val="FFFFFF"/>
+                        </a:effectRef>
+                        <a:fontRef idx="minor">
+                          <a:schemeClr val="lt1"/>
+                        </a:fontRef>
+                      </wps:style>
+                      <wps:txbx>
+                        <w:txbxContent>
+                          <w:p>
+                            <w:pPr>
+                              <w:jc w:val="center"/>
+                              <w:rPr>
+                                <w:rFonts w:hint="default"/>
+                                <w:lang w:val="en-US"/>
+                              </w:rPr>
+                            </w:pPr>
+                            <w:r>
+                              <w:rPr>
+                                <w:rFonts w:hint="default"/>
+                                <w:lang w:val="en-US"/>
+                              </w:rPr>
+                              <w:t>GCP</w:t>
+                            </w:r>
+                          </w:p>
+                        </w:txbxContent>
+                      </wps:txbx>
+                      <wps:bodyPr rot="0" spcFirstLastPara="0" vertOverflow="overflow" horzOverflow="overflow" vert="horz" wrap="square" lIns="91440" tIns="45720" rIns="91440" bIns="45720" numCol="1" spcCol="0" rtlCol="0" fromWordArt="0" anchor="ctr" anchorCtr="0" forceAA="0" compatLnSpc="1">
+                        <a:noAutofit/>
+                      </wps:bodyPr>
+                    </wps:wsp>
+                  </a:graphicData>
+                </a:graphic>
+              </wp:anchor>
+            </w:drawing>
+          </mc:Choice>
+          <mc:Fallback>
+            <w:pict>
+              <v:roundrect id="_x0000_s1026" o:spid="_x0000_s1026" o:spt="2" style="position:absolute;left:0pt;margin-left:338.5pt;margin-top:10.7pt;height:38.75pt;width:65.05pt;z-index:251674624;v-text-anchor:middle;mso-width-relative:page;mso-height-relative:page;" fillcolor="#5B9BD5 [3204]" filled="t" stroked="t" coordsize="21600,21600" arcsize="0.166666666666667" o:gfxdata="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">
+                <v:fill on="t" focussize="0,0"/>
+                <v:stroke weight="1pt" color="#2E75B6 [2404]" miterlimit="8" joinstyle="miter"/>
+                <v:imagedata o:title=""/>
+                <o:lock v:ext="edit" aspectratio="f"/>
+                <v:textbox>
+                  <w:txbxContent>
+                    <w:p>
+                      <w:pPr>
+                        <w:jc w:val="center"/>
+                        <w:rPr>
+                          <w:rFonts w:hint="default"/>
+                          <w:lang w:val="en-US"/>
+                        </w:rPr>
+                      </w:pPr>
+                      <w:r>
+                        <w:rPr>
+                          <w:rFonts w:hint="default"/>
+                          <w:lang w:val="en-US"/>
+                        </w:rPr>
+                        <w:t>GCP</w:t>
+                      </w:r>
+                    </w:p>
+                  </w:txbxContent>
+                </v:textbox>
+              </v:roundrect>
+            </w:pict>
+          </mc:Fallback>
+        </mc:AlternateContent>
+      </w:r>
+    </w:p>
+    <w:p>
+      <w:pPr>
+        <w:rPr>
+          <w:rFonts w:hint="default"/>
+          <w:lang w:val="en-US"/>
+        </w:rPr>
+      </w:pPr>
+      <w:r>
+        <w:rPr>
+          <w:sz w:val="20"/>
+        </w:rPr>
+        <mc:AlternateContent>
+          <mc:Choice Requires="wps">
+            <w:drawing>
+              <wp:anchor distT="0" distB="0" distL="114300" distR="114300" simplePos="0" relativeHeight="251676672" behindDoc="0" locked="0" layoutInCell="1" allowOverlap="1">
+                <wp:simplePos x="0" y="0"/>
+                <wp:positionH relativeFrom="column">
+                  <wp:posOffset>2323465</wp:posOffset>
+                </wp:positionH>
+                <wp:positionV relativeFrom="paragraph">
+                  <wp:posOffset>-400050</wp:posOffset>
+                </wp:positionV>
+                <wp:extent cx="463550" cy="0"/>
+                <wp:effectExtent l="15875" t="71120" r="8255" b="81280"/>
+                <wp:wrapNone/>
+                <wp:docPr id="23" name="Straight Arrow Connector 23"/>
+                <wp:cNvGraphicFramePr/>
+                <a:graphic xmlns:a="http://schemas.openxmlformats.org/drawingml/2006/main">
+                  <a:graphicData uri="http://schemas.microsoft.com/office/word/2010/wordprocessingShape">
+                    <wps:wsp>
+                      <wps:cNvCnPr/>
+                      <wps:spPr>
+                        <a:xfrm>
+                          <a:off x="0" y="0"/>
+                          <a:ext cx="463550" cy="0"/>
+                        </a:xfrm>
+                        <a:prstGeom prst="straightConnector1">
+                          <a:avLst/>
+                        </a:prstGeom>
+                        <a:ln w="31750" cap="rnd">
+                          <a:solidFill>
+                            <a:schemeClr val="accent2"/>
+                          </a:solidFill>
+                          <a:round/>
+                          <a:tailEnd type="arrow" w="med" len="med"/>
+                        </a:ln>
+                      </wps:spPr>
+                      <wps:style>
+                        <a:lnRef idx="0">
+                          <a:srgbClr val="FFFFFF"/>
+                        </a:lnRef>
+                        <a:fillRef idx="0">
+                          <a:srgbClr val="FFFFFF"/>
+                        </a:fillRef>
+                        <a:effectRef idx="0">
+                          <a:srgbClr val="FFFFFF"/>
+                        </a:effectRef>
+                        <a:fontRef idx="minor">
+                          <a:schemeClr val="tx1"/>
+                        </a:fontRef>
+                      </wps:style>
+                      <wps:bodyPr/>
+                    </wps:wsp>
+                  </a:graphicData>
+                </a:graphic>
+              </wp:anchor>
+            </w:drawing>
+          </mc:Choice>
+          <mc:Fallback>
+            <w:pict>
+              <v:shape id="_x0000_s1026" o:spid="_x0000_s1026" o:spt="32" type="#_x0000_t32" style="position:absolute;left:0pt;margin-left:182.95pt;margin-top:-31.5pt;height:0pt;width:36.5pt;z-index:251676672;mso-width-relative:page;mso-height-relative:page;" filled="f" stroked="t" coordsize="21600,21600" o:gfxdata="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">
+                <v:fill on="f" focussize="0,0"/>
+                <v:stroke weight="2.5pt" color="#ED7D31 [3205]" joinstyle="round" endcap="round" endarrow="open"/>
+                <v:imagedata o:title=""/>
+                <o:lock v:ext="edit" aspectratio="f"/>
+              </v:shape>
+            </w:pict>
+          </mc:Fallback>
+        </mc:AlternateContent>
+      </w:r>
+    </w:p>
+    <w:p>
+      <w:pPr>
+        <w:rPr>
+          <w:rFonts w:hint="default"/>
+          <w:lang w:val="en-US"/>
+        </w:rPr>
+      </w:pPr>
+    </w:p>
+    <w:p>
+      <w:pPr>
+        <w:rPr>
+          <w:rFonts w:hint="default"/>
+          <w:lang w:val="en-US"/>
+        </w:rPr>
+      </w:pPr>
+    </w:p>
+    <w:p>
+      <w:pPr>
+        <w:rPr>
+          <w:rFonts w:hint="default"/>
+          <w:lang w:val="en-US"/>
+        </w:rPr>
+      </w:pPr>
+    </w:p>
+    <w:p>
+      <w:pPr>
+        <w:rPr>
+          <w:rFonts w:hint="default"/>
+          <w:lang w:val="en-US"/>
+        </w:rPr>
+      </w:pPr>
+    </w:p>
+    <w:p>
+      <w:pPr>
+        <w:rPr>
+          <w:rFonts w:hint="default"/>
+          <w:lang w:val="en-US"/>
+        </w:rPr>
+      </w:pPr>
+      <w:r>
+        <w:rPr>
+          <w:rFonts w:hint="default"/>
+          <w:lang w:val="en-US"/>
+        </w:rPr>
+        <w:t>Click Create Stack</w:t>
+      </w:r>
+    </w:p>
+    <w:p>
+      <w:pPr>
+        <w:rPr>
+          <w:rFonts w:hint="default"/>
+          <w:color w:val="FF0000"/>
+          <w:lang w:val="en-US"/>
+        </w:rPr>
+      </w:pPr>
+    </w:p>
+    <w:p>
+      <w:pPr>
+        <w:rPr>
+          <w:rFonts w:hint="default"/>
+          <w:color w:val="FF0000"/>
+          <w:lang w:val="en-US"/>
+        </w:rPr>
+      </w:pPr>
+      <w:r>
+        <w:rPr>
+          <w:rFonts w:hint="default"/>
+          <w:color w:val="FF0000"/>
+          <w:lang w:val="en-US"/>
+        </w:rPr>
+        <w:t>We need to upload that yml file</w:t>
+      </w:r>
+    </w:p>
+    <w:p>
+      <w:pPr>
+        <w:rPr>
+          <w:rFonts w:hint="default"/>
+          <w:lang w:val="en-US"/>
+        </w:rPr>
+      </w:pPr>
+      <w:r>
+        <w:drawing>
+          <wp:inline distT="0" distB="0" distL="114300" distR="114300">
+            <wp:extent cx="5273040" cy="2700020"/>
+            <wp:effectExtent l="0" t="0" r="0" b="12700"/>
+            <wp:docPr id="26" name="Picture 1"/>
+            <wp:cNvGraphicFramePr>
+              <a:graphicFrameLocks xmlns:a="http://schemas.openxmlformats.org/drawingml/2006/main" noChangeAspect="1"/>
+            </wp:cNvGraphicFramePr>
+            <a:graphic xmlns:a="http://schemas.openxmlformats.org/drawingml/2006/main">
+              <a:graphicData uri="http://schemas.openxmlformats.org/drawingml/2006/picture">
+                <pic:pic xmlns:pic="http://schemas.openxmlformats.org/drawingml/2006/picture">
+                  <pic:nvPicPr>
+                    <pic:cNvPr id="26" name="Picture 1"/>
+                    <pic:cNvPicPr>
+                      <a:picLocks noChangeAspect="1"/>
+                    </pic:cNvPicPr>
+                  </pic:nvPicPr>
+                  <pic:blipFill>
+                    <a:blip r:embed="rId5"/>
+                    <a:stretch>
+                      <a:fillRect/>
+                    </a:stretch>
+                  </pic:blipFill>
+                  <pic:spPr>
+                    <a:xfrm>
+                      <a:off x="0" y="0"/>
+                      <a:ext cx="5273040" cy="2700020"/>
+                    </a:xfrm>
+                    <a:prstGeom prst="rect">
+                      <a:avLst/>
+                    </a:prstGeom>
+                    <a:noFill/>
+                    <a:ln>
+                      <a:noFill/>
+                    </a:ln>
+                  </pic:spPr>
+                </pic:pic>
+              </a:graphicData>
+            </a:graphic>
+          </wp:inline>
+        </w:drawing>
+      </w:r>
+    </w:p>
+    <w:p>
+      <w:pPr>
+        <w:rPr>
+          <w:rFonts w:hint="default"/>
+          <w:lang w:val="en-US"/>
+        </w:rPr>
+      </w:pPr>
+    </w:p>
+    <w:p>
+      <w:pPr>
+        <w:rPr>
+          <w:rFonts w:hint="default"/>
+          <w:lang w:val="en-US"/>
+        </w:rPr>
+      </w:pPr>
+      <w:r>
+        <w:rPr>
+          <w:rFonts w:hint="default"/>
+          <w:lang w:val="en-US"/>
+        </w:rPr>
+        <w:t>The yml script can create resources like EC2 and deploy our code automatically</w:t>
+      </w:r>
+    </w:p>
+    <w:p>
+      <w:pPr>
+        <w:rPr>
+          <w:rFonts w:hint="default"/>
+          <w:lang w:val="en-US"/>
+        </w:rPr>
+      </w:pPr>
+    </w:p>
+    <w:p>
+      <w:pPr>
+        <w:rPr>
+          <w:rFonts w:hint="default"/>
+          <w:lang w:val="en-US"/>
+        </w:rPr>
+      </w:pPr>
+      <w:r>
+        <w:rPr>
+          <w:rFonts w:hint="default"/>
+          <w:lang w:val="en-US"/>
+        </w:rPr>
+        <w:t>Cloud Formation --&gt; Stack --&gt; existing template --&gt; upload template yml file (below script save with .yml format and upload) ---&gt; Verify EC2 dashboard we can see server getting created</w:t>
+      </w:r>
+    </w:p>
+    <w:p>
+      <w:pPr>
+        <w:rPr>
+          <w:rFonts w:hint="default"/>
+          <w:lang w:val="en-US"/>
+        </w:rPr>
+      </w:pPr>
       <w:bookmarkStart w:id="0" w:name="_GoBack"/>
       <w:bookmarkEnd w:id="0"/>
-    </w:p>
-    <w:p>
-      <w:pPr>
-        <w:rPr>
-          <w:rFonts w:hint="default"/>
-          <w:lang w:val="en-US"/>
-        </w:rPr>
-      </w:pPr>
-    </w:p>
-    <w:p>
-      <w:pPr>
-        <w:rPr>
-          <w:rFonts w:hint="default"/>
-          <w:lang w:val="en-US"/>
-        </w:rPr>
-      </w:pPr>
-      <w:r>
-        <w:rPr>
-          <w:rFonts w:hint="default"/>
-          <w:lang w:val="en-US"/>
-        </w:rPr>
-        <w:t>Stopped at: 2:02:00</w:t>
-      </w:r>
     </w:p>
     <w:p>
       <w:pPr>

</xml_diff>